<commit_message>
Mise en place BDD
</commit_message>
<xml_diff>
--- a/Projet Site Internet Consigne.docx
+++ b/Projet Site Internet Consigne.docx
@@ -17,6 +17,13 @@
           <w:color w:val="A50021"/>
         </w:rPr>
         <w:t>GROUPE B :</w:t>
+      </w:r>
+      <w:r>
+        <w:rPr>
+          <w:rFonts w:ascii="Century" w:hAnsi="Century"/>
+          <w:color w:val="A50021"/>
+        </w:rPr>
+        <w:t xml:space="preserve"> </w:t>
       </w:r>
       <w:bookmarkStart w:id="0" w:name="_GoBack"/>
       <w:bookmarkEnd w:id="0"/>
@@ -291,12 +298,21 @@
           <w:numId w:val="6"/>
         </w:numPr>
       </w:pPr>
+      <w:proofErr w:type="spellStart"/>
       <w:r>
         <w:t>Organis</w:t>
       </w:r>
+      <w:proofErr w:type="spellEnd"/>
       <w:r>
         <w:tab/>
-        <w:t>ation/Planning/Déroulement</w:t>
+      </w:r>
+      <w:proofErr w:type="spellStart"/>
+      <w:r>
+        <w:t>ation</w:t>
+      </w:r>
+      <w:proofErr w:type="spellEnd"/>
+      <w:r>
+        <w:t>/Planning/Déroulement</w:t>
       </w:r>
     </w:p>
     <w:p>
@@ -611,8 +627,21 @@
           <w:numId w:val="7"/>
         </w:numPr>
       </w:pPr>
-      <w:r>
-        <w:t>Bootstrap ? Foundation ?</w:t>
+      <w:proofErr w:type="spellStart"/>
+      <w:r>
+        <w:t>Bootstrap</w:t>
+      </w:r>
+      <w:proofErr w:type="spellEnd"/>
+      <w:r>
+        <w:t xml:space="preserve"> ? </w:t>
+      </w:r>
+      <w:proofErr w:type="spellStart"/>
+      <w:r>
+        <w:t>Foundation</w:t>
+      </w:r>
+      <w:proofErr w:type="spellEnd"/>
+      <w:r>
+        <w:t> ?</w:t>
       </w:r>
     </w:p>
     <w:p>
@@ -624,7 +653,23 @@
         </w:numPr>
       </w:pPr>
       <w:r>
-        <w:t>Php brut ? Symfony ? Laravel ?</w:t>
+        <w:t xml:space="preserve">Php brut ? </w:t>
+      </w:r>
+      <w:proofErr w:type="spellStart"/>
+      <w:r>
+        <w:t>Symfony</w:t>
+      </w:r>
+      <w:proofErr w:type="spellEnd"/>
+      <w:r>
+        <w:t xml:space="preserve"> ? </w:t>
+      </w:r>
+      <w:proofErr w:type="spellStart"/>
+      <w:r>
+        <w:t>Laravel</w:t>
+      </w:r>
+      <w:proofErr w:type="spellEnd"/>
+      <w:r>
+        <w:t> ?</w:t>
       </w:r>
     </w:p>
     <w:p/>

</xml_diff>

<commit_message>
Modification 23/11/16 17:50, ajout de Accepter et Refuser pour le backend
</commit_message>
<xml_diff>
--- a/Projet Site Internet Consigne.docx
+++ b/Projet Site Internet Consigne.docx
@@ -199,7 +199,13 @@
         <w:t xml:space="preserve"> </w:t>
       </w:r>
       <w:r>
-        <w:t>janvier 2917 (2 mois)</w:t>
+        <w:t>janvier 2</w:t>
+      </w:r>
+      <w:r>
+        <w:t>0</w:t>
+      </w:r>
+      <w:r>
+        <w:t>17 (2 mois)</w:t>
       </w:r>
     </w:p>
     <w:p>
@@ -213,8 +219,6 @@
       <w:r>
         <w:t>Charte graphique cohérente avec le sujet, personnalisée pour votre projet</w:t>
       </w:r>
-      <w:bookmarkStart w:id="0" w:name="_GoBack"/>
-      <w:bookmarkEnd w:id="0"/>
     </w:p>
     <w:p>
       <w:pPr>
@@ -511,7 +515,16 @@
         </w:numPr>
       </w:pPr>
       <w:r>
-        <w:t>Liste des inscriptions (triées par date d’inscription, paginée)</w:t>
+        <w:t>Liste des inscriptions (</w:t>
+      </w:r>
+      <w:r>
+        <w:rPr>
+          <w:strike/>
+        </w:rPr>
+        <w:t>triées par date d’inscription</w:t>
+      </w:r>
+      <w:r>
+        <w:t>, paginée)</w:t>
       </w:r>
     </w:p>
     <w:p>
@@ -521,8 +534,14 @@
           <w:ilvl w:val="2"/>
           <w:numId w:val="5"/>
         </w:numPr>
-      </w:pPr>
-      <w:r>
+        <w:rPr>
+          <w:strike/>
+        </w:rPr>
+      </w:pPr>
+      <w:r>
+        <w:rPr>
+          <w:strike/>
+        </w:rPr>
         <w:t>En attente de validation</w:t>
       </w:r>
     </w:p>
@@ -533,8 +552,14 @@
           <w:ilvl w:val="2"/>
           <w:numId w:val="5"/>
         </w:numPr>
-      </w:pPr>
-      <w:r>
+        <w:rPr>
+          <w:strike/>
+        </w:rPr>
+      </w:pPr>
+      <w:r>
+        <w:rPr>
+          <w:strike/>
+        </w:rPr>
         <w:t>Validées</w:t>
       </w:r>
     </w:p>
@@ -545,8 +570,14 @@
           <w:ilvl w:val="2"/>
           <w:numId w:val="5"/>
         </w:numPr>
-      </w:pPr>
-      <w:r>
+        <w:rPr>
+          <w:strike/>
+        </w:rPr>
+      </w:pPr>
+      <w:r>
+        <w:rPr>
+          <w:strike/>
+        </w:rPr>
         <w:t>Refusées</w:t>
       </w:r>
     </w:p>
@@ -557,8 +588,14 @@
           <w:ilvl w:val="1"/>
           <w:numId w:val="6"/>
         </w:numPr>
-      </w:pPr>
-      <w:r>
+        <w:rPr>
+          <w:strike/>
+        </w:rPr>
+      </w:pPr>
+      <w:r>
+        <w:rPr>
+          <w:strike/>
+        </w:rPr>
         <w:t>Modification d’une inscription (exemple : changement de l’email)</w:t>
       </w:r>
     </w:p>
@@ -573,6 +610,8 @@
       <w:r>
         <w:t>Validation/Refus d’une inscription</w:t>
       </w:r>
+      <w:bookmarkStart w:id="0" w:name="_GoBack"/>
+      <w:bookmarkEnd w:id="0"/>
     </w:p>
     <w:p>
       <w:pPr>
@@ -1928,6 +1967,7 @@
     <w:lsdException w:name="HTML Sample" w:semiHidden="1" w:unhideWhenUsed="1"/>
     <w:lsdException w:name="HTML Typewriter" w:semiHidden="1" w:unhideWhenUsed="1"/>
     <w:lsdException w:name="HTML Variable" w:semiHidden="1" w:unhideWhenUsed="1"/>
+    <w:lsdException w:name="Normal Table" w:semiHidden="1" w:unhideWhenUsed="1"/>
     <w:lsdException w:name="annotation subject" w:semiHidden="1" w:unhideWhenUsed="1"/>
     <w:lsdException w:name="No List" w:semiHidden="1" w:unhideWhenUsed="1"/>
     <w:lsdException w:name="Outline List 1" w:semiHidden="1" w:unhideWhenUsed="1"/>
@@ -1974,8 +2014,10 @@
     <w:lsdException w:name="Table Subtle 2" w:semiHidden="1" w:unhideWhenUsed="1"/>
     <w:lsdException w:name="Table Web 1" w:semiHidden="1" w:unhideWhenUsed="1"/>
     <w:lsdException w:name="Table Web 2" w:semiHidden="1" w:unhideWhenUsed="1"/>
+    <w:lsdException w:name="Table Web 3" w:semiHidden="1" w:unhideWhenUsed="1"/>
     <w:lsdException w:name="Balloon Text" w:semiHidden="1" w:unhideWhenUsed="1"/>
     <w:lsdException w:name="Table Grid" w:uiPriority="39"/>
+    <w:lsdException w:name="Table Theme" w:semiHidden="1" w:unhideWhenUsed="1"/>
     <w:lsdException w:name="Placeholder Text" w:semiHidden="1"/>
     <w:lsdException w:name="No Spacing" w:uiPriority="1" w:qFormat="1"/>
     <w:lsdException w:name="Light Shading" w:uiPriority="60"/>

</xml_diff>